<commit_message>
template change and add casos de uso
</commit_message>
<xml_diff>
--- a/Doc TCC/DWFS - Template Projeto Integrado - 2020.docx
+++ b/Doc TCC/DWFS - Template Projeto Integrado - 2020.docx
@@ -2371,7 +2371,7 @@
           <w:szCs w:val="24"/>
           <w:lang w:eastAsia="pt-BR"/>
         </w:rPr>
-        <w:t xml:space="preserve">O sistema deve permitir o gestor cadastrar e gerencias os professores, alunos, cursos, grades, disciplinas e </w:t>
+        <w:t xml:space="preserve">O sistema deve permitir o gestor cadastrar e gerencias os professores, alunos, grades, disciplinas e </w:t>
       </w:r>
       <w:r>
         <w:rPr>
@@ -2415,25 +2415,7 @@
           <w:szCs w:val="24"/>
           <w:lang w:eastAsia="pt-BR"/>
         </w:rPr>
-        <w:t xml:space="preserve">O sistema deve </w:t>
-      </w:r>
-      <w:r>
-        <w:rPr>
-          <w:rFonts w:ascii="Arial" w:hAnsi="Arial" w:cs="Arial"/>
-          <w:sz w:val="24"/>
-          <w:szCs w:val="24"/>
-          <w:lang w:eastAsia="pt-BR"/>
-        </w:rPr>
-        <w:t xml:space="preserve">permitir </w:t>
-      </w:r>
-      <w:r>
-        <w:rPr>
-          <w:rFonts w:ascii="Arial" w:hAnsi="Arial" w:cs="Arial"/>
-          <w:sz w:val="24"/>
-          <w:szCs w:val="24"/>
-          <w:lang w:eastAsia="pt-BR"/>
-        </w:rPr>
-        <w:t>os professores atribuírem notas e frequência aos alunos.</w:t>
+        <w:t>O sistema deve permitir os professores atribuírem notas e frequência aos alunos.</w:t>
       </w:r>
     </w:p>
     <w:p>
@@ -2789,37 +2771,22 @@
         <w:jc w:val="both"/>
         <w:rPr>
           <w:rFonts w:ascii="Arial" w:hAnsi="Arial" w:cs="Arial"/>
-          <w:sz w:val="24"/>
-          <w:szCs w:val="24"/>
-          <w:lang w:eastAsia="pt-BR"/>
-        </w:rPr>
-      </w:pPr>
-      <w:r>
-        <w:rPr>
-          <w:rFonts w:ascii="Arial" w:hAnsi="Arial" w:cs="Arial"/>
+          <w:strike/>
+          <w:sz w:val="24"/>
+          <w:szCs w:val="24"/>
+          <w:lang w:eastAsia="pt-BR"/>
+        </w:rPr>
+      </w:pPr>
+      <w:r>
+        <w:rPr>
+          <w:rFonts w:ascii="Arial" w:hAnsi="Arial" w:cs="Arial"/>
+          <w:strike/>
           <w:sz w:val="24"/>
           <w:szCs w:val="24"/>
           <w:lang w:eastAsia="pt-BR"/>
         </w:rPr>
         <w:t>O diagrama de casos de uso oferece uma visão global dos casos de uso e dos atores que dele participam.</w:t>
       </w:r>
-    </w:p>
-    <w:p>
-      <w:pPr>
-        <w:pStyle w:val="Ttulo2"/>
-        <w:suppressAutoHyphens/>
-        <w:rPr>
-          <w:lang w:val="pt-BR" w:eastAsia="pt-BR"/>
-        </w:rPr>
-      </w:pPr>
-      <w:bookmarkStart w:id="7" w:name="_Toc74532093"/>
-      <w:r>
-        <w:rPr>
-          <w:lang w:val="pt-BR" w:eastAsia="pt-BR"/>
-        </w:rPr>
-        <w:t>2.2. Atores</w:t>
-      </w:r>
-      <w:bookmarkEnd w:id="7"/>
     </w:p>
     <w:p>
       <w:pPr>
@@ -2829,68 +2796,80 @@
         <w:jc w:val="both"/>
         <w:rPr>
           <w:rFonts w:ascii="Arial" w:hAnsi="Arial" w:cs="Arial"/>
-          <w:sz w:val="24"/>
-          <w:szCs w:val="24"/>
-          <w:lang w:eastAsia="pt-BR"/>
-        </w:rPr>
-      </w:pPr>
-      <w:r>
-        <w:rPr>
-          <w:rFonts w:ascii="Arial" w:hAnsi="Arial" w:cs="Arial"/>
-          <w:sz w:val="24"/>
-          <w:szCs w:val="24"/>
-          <w:lang w:eastAsia="pt-BR"/>
-        </w:rPr>
-        <w:t xml:space="preserve">Liste cada um dos atores que participarão dos casos de uso, oferecendo uma descrição </w:t>
-      </w:r>
-      <w:r>
-        <w:rPr>
-          <w:rFonts w:ascii="Arial" w:hAnsi="Arial" w:cs="Arial"/>
-          <w:sz w:val="24"/>
-          <w:szCs w:val="24"/>
-          <w:lang w:eastAsia="pt-BR"/>
-        </w:rPr>
-        <w:t>sucinta</w:t>
-      </w:r>
-      <w:r>
-        <w:rPr>
-          <w:rFonts w:ascii="Arial" w:hAnsi="Arial" w:cs="Arial"/>
-          <w:sz w:val="24"/>
-          <w:szCs w:val="24"/>
-          <w:lang w:eastAsia="pt-BR"/>
-        </w:rPr>
-        <w:t xml:space="preserve"> para cada um deles. Os atores são todos aqueles que interagem com o sistema (usuários, outros sistemas, etc.).  Agora, como já estamos falando da modelagem do sistema, já podemos incluir os usuários responsáveis pela administração do sistema</w:t>
-      </w:r>
-    </w:p>
-    <w:p>
-      <w:pPr>
-        <w:suppressAutoHyphens/>
-        <w:spacing w:line="360" w:lineRule="auto"/>
-        <w:ind w:firstLine="709"/>
-        <w:rPr>
-          <w:rFonts w:ascii="Arial" w:hAnsi="Arial" w:cs="Arial"/>
-          <w:sz w:val="24"/>
-          <w:szCs w:val="24"/>
-          <w:lang w:eastAsia="pt-BR"/>
-        </w:rPr>
-      </w:pPr>
+          <w:strike/>
+          <w:sz w:val="24"/>
+          <w:szCs w:val="24"/>
+          <w:lang w:eastAsia="pt-BR"/>
+        </w:rPr>
+      </w:pPr>
+      <w:r>
+        <w:rPr>
+          <w:noProof/>
+        </w:rPr>
+        <w:lastRenderedPageBreak/>
+        <w:drawing>
+          <wp:inline distT="0" distB="0" distL="0" distR="0" wp14:anchorId="7433A0F8" wp14:editId="7BB347D2">
+            <wp:extent cx="4267200" cy="5429250"/>
+            <wp:effectExtent l="0" t="0" r="0" b="0"/>
+            <wp:docPr id="1" name="Imagem 1" descr="Diagrama&#10;&#10;Descrição gerada automaticamente"/>
+            <wp:cNvGraphicFramePr>
+              <a:graphicFrameLocks xmlns:a="http://schemas.openxmlformats.org/drawingml/2006/main" noChangeAspect="1"/>
+            </wp:cNvGraphicFramePr>
+            <a:graphic xmlns:a="http://schemas.openxmlformats.org/drawingml/2006/main">
+              <a:graphicData uri="http://schemas.openxmlformats.org/drawingml/2006/picture">
+                <pic:pic xmlns:pic="http://schemas.openxmlformats.org/drawingml/2006/picture">
+                  <pic:nvPicPr>
+                    <pic:cNvPr id="1" name="Imagem 1" descr="Diagrama&#10;&#10;Descrição gerada automaticamente"/>
+                    <pic:cNvPicPr/>
+                  </pic:nvPicPr>
+                  <pic:blipFill>
+                    <a:blip r:embed="rId8"/>
+                    <a:stretch>
+                      <a:fillRect/>
+                    </a:stretch>
+                  </pic:blipFill>
+                  <pic:spPr>
+                    <a:xfrm>
+                      <a:off x="0" y="0"/>
+                      <a:ext cx="4267200" cy="5429250"/>
+                    </a:xfrm>
+                    <a:prstGeom prst="rect">
+                      <a:avLst/>
+                    </a:prstGeom>
+                  </pic:spPr>
+                </pic:pic>
+              </a:graphicData>
+            </a:graphic>
+          </wp:inline>
+        </w:drawing>
+      </w:r>
+      <w:r>
+        <w:rPr>
+          <w:rFonts w:ascii="Arial" w:hAnsi="Arial" w:cs="Arial"/>
+          <w:strike/>
+          <w:sz w:val="24"/>
+          <w:szCs w:val="24"/>
+          <w:lang w:eastAsia="pt-BR"/>
+        </w:rPr>
+        <w:tab/>
+      </w:r>
     </w:p>
     <w:p>
       <w:pPr>
         <w:pStyle w:val="Ttulo2"/>
-        <w:rPr>
-          <w:lang w:eastAsia="pt-BR"/>
-        </w:rPr>
-      </w:pPr>
-      <w:bookmarkStart w:id="8" w:name="_Toc74532094"/>
-      <w:r>
-        <w:rPr>
-          <w:lang w:eastAsia="pt-BR"/>
-        </w:rPr>
-        <w:lastRenderedPageBreak/>
-        <w:t>2.3. Detalhamento dos casos de uso</w:t>
-      </w:r>
-      <w:bookmarkEnd w:id="8"/>
+        <w:suppressAutoHyphens/>
+        <w:rPr>
+          <w:lang w:val="pt-BR" w:eastAsia="pt-BR"/>
+        </w:rPr>
+      </w:pPr>
+      <w:bookmarkStart w:id="7" w:name="_Toc74532093"/>
+      <w:r>
+        <w:rPr>
+          <w:lang w:val="pt-BR" w:eastAsia="pt-BR"/>
+        </w:rPr>
+        <w:t>2.2. Atores</w:t>
+      </w:r>
+      <w:bookmarkEnd w:id="7"/>
     </w:p>
     <w:p>
       <w:pPr>
@@ -2900,6 +2879,127 @@
         <w:jc w:val="both"/>
         <w:rPr>
           <w:rFonts w:ascii="Arial" w:hAnsi="Arial" w:cs="Arial"/>
+          <w:strike/>
+          <w:sz w:val="24"/>
+          <w:szCs w:val="24"/>
+          <w:lang w:eastAsia="pt-BR"/>
+        </w:rPr>
+      </w:pPr>
+      <w:r>
+        <w:rPr>
+          <w:rFonts w:ascii="Arial" w:hAnsi="Arial" w:cs="Arial"/>
+          <w:strike/>
+          <w:sz w:val="24"/>
+          <w:szCs w:val="24"/>
+          <w:lang w:eastAsia="pt-BR"/>
+        </w:rPr>
+        <w:t xml:space="preserve">Liste cada um dos atores que participarão dos casos de uso, oferecendo uma descrição </w:t>
+      </w:r>
+      <w:r>
+        <w:rPr>
+          <w:rFonts w:ascii="Arial" w:hAnsi="Arial" w:cs="Arial"/>
+          <w:strike/>
+          <w:sz w:val="24"/>
+          <w:szCs w:val="24"/>
+          <w:lang w:eastAsia="pt-BR"/>
+        </w:rPr>
+        <w:t>sucinta</w:t>
+      </w:r>
+      <w:r>
+        <w:rPr>
+          <w:rFonts w:ascii="Arial" w:hAnsi="Arial" w:cs="Arial"/>
+          <w:strike/>
+          <w:sz w:val="24"/>
+          <w:szCs w:val="24"/>
+          <w:lang w:eastAsia="pt-BR"/>
+        </w:rPr>
+        <w:t xml:space="preserve"> para cada um deles. Os atores são todos aqueles que interagem com o sistema (usuários, outros sistemas, etc.).  Agora, como já estamos falando da modelagem do sistema, já podemos incluir os usuários responsáveis pela administração do sistema</w:t>
+      </w:r>
+    </w:p>
+    <w:p>
+      <w:pPr>
+        <w:suppressAutoHyphens/>
+        <w:spacing w:line="360" w:lineRule="auto"/>
+        <w:ind w:firstLine="709"/>
+        <w:jc w:val="both"/>
+        <w:rPr>
+          <w:rFonts w:ascii="Arial" w:hAnsi="Arial" w:cs="Arial"/>
+          <w:sz w:val="24"/>
+          <w:szCs w:val="24"/>
+          <w:lang w:eastAsia="pt-BR"/>
+        </w:rPr>
+      </w:pPr>
+      <w:r>
+        <w:rPr>
+          <w:rFonts w:ascii="Arial" w:hAnsi="Arial" w:cs="Arial"/>
+          <w:sz w:val="24"/>
+          <w:szCs w:val="24"/>
+          <w:lang w:eastAsia="pt-BR"/>
+        </w:rPr>
+        <w:t>Gerstor</w:t>
+      </w:r>
+    </w:p>
+    <w:p>
+      <w:pPr>
+        <w:suppressAutoHyphens/>
+        <w:spacing w:line="360" w:lineRule="auto"/>
+        <w:ind w:firstLine="709"/>
+        <w:jc w:val="both"/>
+        <w:rPr>
+          <w:rFonts w:ascii="Arial" w:hAnsi="Arial" w:cs="Arial"/>
+          <w:sz w:val="24"/>
+          <w:szCs w:val="24"/>
+          <w:lang w:eastAsia="pt-BR"/>
+        </w:rPr>
+      </w:pPr>
+      <w:r>
+        <w:rPr>
+          <w:rFonts w:ascii="Arial" w:hAnsi="Arial" w:cs="Arial"/>
+          <w:sz w:val="24"/>
+          <w:szCs w:val="24"/>
+          <w:lang w:eastAsia="pt-BR"/>
+        </w:rPr>
+        <w:t>Professor</w:t>
+      </w:r>
+    </w:p>
+    <w:p>
+      <w:pPr>
+        <w:suppressAutoHyphens/>
+        <w:spacing w:line="360" w:lineRule="auto"/>
+        <w:ind w:firstLine="709"/>
+        <w:rPr>
+          <w:rFonts w:ascii="Arial" w:hAnsi="Arial" w:cs="Arial"/>
+          <w:sz w:val="24"/>
+          <w:szCs w:val="24"/>
+          <w:lang w:eastAsia="pt-BR"/>
+        </w:rPr>
+      </w:pPr>
+    </w:p>
+    <w:p>
+      <w:pPr>
+        <w:pStyle w:val="Ttulo2"/>
+        <w:rPr>
+          <w:lang w:eastAsia="pt-BR"/>
+        </w:rPr>
+      </w:pPr>
+      <w:bookmarkStart w:id="8" w:name="_Toc74532094"/>
+      <w:r>
+        <w:rPr>
+          <w:lang w:eastAsia="pt-BR"/>
+        </w:rPr>
+        <w:lastRenderedPageBreak/>
+        <w:t>2.3. Detalhamento dos casos de uso</w:t>
+      </w:r>
+      <w:bookmarkEnd w:id="8"/>
+    </w:p>
+    <w:p>
+      <w:pPr>
+        <w:suppressAutoHyphens/>
+        <w:spacing w:line="360" w:lineRule="auto"/>
+        <w:ind w:firstLine="709"/>
+        <w:jc w:val="both"/>
+        <w:rPr>
+          <w:rFonts w:ascii="Arial" w:hAnsi="Arial" w:cs="Arial"/>
           <w:sz w:val="24"/>
           <w:szCs w:val="24"/>
           <w:lang w:eastAsia="pt-BR"/>
@@ -3310,7 +3410,7 @@
         </w:rPr>
         <w:t xml:space="preserve">Apresente diagramas que retratem a arquitetura da solução (recomenda-se o </w:t>
       </w:r>
-      <w:hyperlink r:id="rId8" w:history="1">
+      <w:hyperlink r:id="rId9" w:history="1">
         <w:r>
           <w:rPr>
             <w:rStyle w:val="Hyperlink"/>
@@ -3383,7 +3483,6 @@
         <w:rPr>
           <w:lang w:eastAsia="pt-BR"/>
         </w:rPr>
-        <w:lastRenderedPageBreak/>
         <w:t>3.2. Arquitetura da informação</w:t>
       </w:r>
       <w:bookmarkEnd w:id="13"/>
@@ -3435,6 +3534,7 @@
           <w:sz w:val="24"/>
           <w:szCs w:val="24"/>
         </w:rPr>
+        <w:lastRenderedPageBreak/>
         <w:t>Descreva também como será a navegação pelo espaço de navegação</w:t>
       </w:r>
       <w:r>
@@ -4382,7 +4482,7 @@
       </w:pPr>
     </w:p>
     <w:sectPr>
-      <w:headerReference w:type="default" r:id="rId9"/>
+      <w:headerReference w:type="default" r:id="rId10"/>
       <w:pgSz w:w="11906" w:h="16838"/>
       <w:pgMar w:top="1701" w:right="1134" w:bottom="1134" w:left="1701" w:header="709" w:footer="709" w:gutter="0"/>
       <w:cols w:space="708"/>
@@ -7640,6 +7740,7 @@
   <w:style w:type="character" w:default="1" w:styleId="Fontepargpadro">
     <w:name w:val="Default Paragraph Font"/>
     <w:uiPriority w:val="1"/>
+    <w:semiHidden/>
     <w:unhideWhenUsed/>
   </w:style>
   <w:style w:type="table" w:default="1" w:styleId="Tabelanormal">

</xml_diff>